<commit_message>
tweaked for use now
</commit_message>
<xml_diff>
--- a/James Hunt - Software Engineer CV.docx
+++ b/James Hunt - Software Engineer CV.docx
@@ -11,72 +11,25 @@
       </w:pPr>
       <w:r>
         <w:rPr>
-          <w:noProof/>
           <w:sz w:val="48"/>
           <w:szCs w:val="48"/>
         </w:rPr>
-        <w:drawing>
-          <wp:anchor distT="0" distB="0" distL="114300" distR="114300" simplePos="0" relativeHeight="251658240" behindDoc="0" locked="0" layoutInCell="1" allowOverlap="1" wp14:anchorId="4D94218B" wp14:editId="2547646C">
-            <wp:simplePos x="0" y="0"/>
-            <wp:positionH relativeFrom="column">
-              <wp:posOffset>0</wp:posOffset>
-            </wp:positionH>
-            <wp:positionV relativeFrom="paragraph">
-              <wp:posOffset>0</wp:posOffset>
-            </wp:positionV>
-            <wp:extent cx="834390" cy="842010"/>
-            <wp:effectExtent l="0" t="0" r="3810" b="0"/>
-            <wp:wrapSquare wrapText="bothSides"/>
-            <wp:docPr id="3" name="Picture 3"/>
-            <wp:cNvGraphicFramePr>
-              <a:graphicFrameLocks xmlns:a="http://schemas.openxmlformats.org/drawingml/2006/main" noChangeAspect="1"/>
-            </wp:cNvGraphicFramePr>
-            <a:graphic xmlns:a="http://schemas.openxmlformats.org/drawingml/2006/main">
-              <a:graphicData uri="http://schemas.openxmlformats.org/drawingml/2006/picture">
-                <pic:pic xmlns:pic="http://schemas.openxmlformats.org/drawingml/2006/picture">
-                  <pic:nvPicPr>
-                    <pic:cNvPr id="3" name="profile_photo.png"/>
-                    <pic:cNvPicPr/>
-                  </pic:nvPicPr>
-                  <pic:blipFill>
-                    <a:blip r:embed="rId5" cstate="print">
-                      <a:extLst>
-                        <a:ext uri="{28A0092B-C50C-407E-A947-70E740481C1C}">
-                          <a14:useLocalDpi xmlns:a14="http://schemas.microsoft.com/office/drawing/2010/main" val="0"/>
-                        </a:ext>
-                      </a:extLst>
-                    </a:blip>
-                    <a:stretch>
-                      <a:fillRect/>
-                    </a:stretch>
-                  </pic:blipFill>
-                  <pic:spPr>
-                    <a:xfrm>
-                      <a:off x="0" y="0"/>
-                      <a:ext cx="834390" cy="842010"/>
-                    </a:xfrm>
-                    <a:prstGeom prst="rect">
-                      <a:avLst/>
-                    </a:prstGeom>
-                  </pic:spPr>
-                </pic:pic>
-              </a:graphicData>
-            </a:graphic>
-            <wp14:sizeRelH relativeFrom="margin">
-              <wp14:pctWidth>0</wp14:pctWidth>
-            </wp14:sizeRelH>
-            <wp14:sizeRelV relativeFrom="margin">
-              <wp14:pctHeight>0</wp14:pctHeight>
-            </wp14:sizeRelV>
-          </wp:anchor>
-        </w:drawing>
-      </w:r>
-      <w:r>
+        <w:t>James Hunt</w:t>
+      </w:r>
+    </w:p>
+    <w:p>
+      <w:pPr>
         <w:rPr>
           <w:sz w:val="48"/>
           <w:szCs w:val="48"/>
         </w:rPr>
-        <w:t>James Hunt</w:t>
+      </w:pPr>
+      <w:r>
+        <w:rPr>
+          <w:sz w:val="28"/>
+          <w:szCs w:val="28"/>
+        </w:rPr>
+        <w:t>Software Engineer</w:t>
       </w:r>
     </w:p>
     <w:p>
@@ -86,47 +39,18 @@
           <w:szCs w:val="48"/>
         </w:rPr>
       </w:pPr>
-      <w:r>
-        <w:rPr>
-          <w:sz w:val="28"/>
-          <w:szCs w:val="28"/>
-        </w:rPr>
-        <w:t>Software Engineer</w:t>
-      </w:r>
-    </w:p>
-    <w:p>
-      <w:pPr>
-        <w:rPr>
-          <w:sz w:val="48"/>
-          <w:szCs w:val="48"/>
-        </w:rPr>
-      </w:pPr>
-      <w:hyperlink r:id="rId6" w:history="1">
+      <w:hyperlink r:id="rId5" w:history="1">
         <w:r>
           <w:rPr>
             <w:rStyle w:val="Hyperlink"/>
           </w:rPr>
-          <w:t>j</w:t>
-        </w:r>
-        <w:r>
-          <w:rPr>
-            <w:rStyle w:val="Hyperlink"/>
-          </w:rPr>
-          <w:t>a</w:t>
-        </w:r>
-        <w:r>
-          <w:rPr>
-            <w:rStyle w:val="Hyperlink"/>
-          </w:rPr>
-          <w:t>meshuntwork1997@yahoo.com</w:t>
+          <w:t>jameshuntwork1997@yahoo.com</w:t>
         </w:r>
       </w:hyperlink>
       <w:r>
         <w:t xml:space="preserve"> </w:t>
       </w:r>
     </w:p>
-    <w:p/>
-    <w:p/>
     <w:p/>
     <w:p>
       <w:pPr>
@@ -241,7 +165,49 @@
           <w:sz w:val="22"/>
           <w:szCs w:val="22"/>
         </w:rPr>
-        <w:t xml:space="preserve"> Industry highlights include software engineering for safety-critical avionic tools aboard the Comac C919 aircraft, and mobile application development contributing to over 350,000 surveys being recorded to determine where the next full-fibre internet circuits will be enabled in the UK.</w:t>
+        <w:t xml:space="preserve"> Industry highlights include software engineering </w:t>
+      </w:r>
+      <w:r>
+        <w:rPr>
+          <w:sz w:val="22"/>
+          <w:szCs w:val="22"/>
+        </w:rPr>
+        <w:t>of</w:t>
+      </w:r>
+      <w:r>
+        <w:rPr>
+          <w:sz w:val="22"/>
+          <w:szCs w:val="22"/>
+        </w:rPr>
+        <w:t xml:space="preserve"> </w:t>
+      </w:r>
+      <w:r>
+        <w:rPr>
+          <w:sz w:val="22"/>
+          <w:szCs w:val="22"/>
+        </w:rPr>
+        <w:t>qualified</w:t>
+      </w:r>
+      <w:r>
+        <w:rPr>
+          <w:sz w:val="22"/>
+          <w:szCs w:val="22"/>
+        </w:rPr>
+        <w:t xml:space="preserve"> avionic tools </w:t>
+      </w:r>
+      <w:r>
+        <w:rPr>
+          <w:sz w:val="22"/>
+          <w:szCs w:val="22"/>
+        </w:rPr>
+        <w:t>for</w:t>
+      </w:r>
+      <w:r>
+        <w:rPr>
+          <w:sz w:val="22"/>
+          <w:szCs w:val="22"/>
+        </w:rPr>
+        <w:t xml:space="preserve"> the Comac C919 aircraft, and mobile application development contributing to over 350,000 surveys being recorded to determine where the next full-fibre internet circuits will be enabled in the UK.</w:t>
       </w:r>
     </w:p>
     <w:p>
@@ -251,8 +217,6 @@
           <w:szCs w:val="28"/>
         </w:rPr>
       </w:pPr>
-      <w:bookmarkStart w:id="0" w:name="_GoBack"/>
-      <w:bookmarkEnd w:id="0"/>
     </w:p>
     <w:p>
       <w:pPr>
@@ -478,7 +442,21 @@
           <w:sz w:val="22"/>
           <w:szCs w:val="22"/>
         </w:rPr>
-        <w:t>Worked as part of a medium / large team on a project ongoing for over 10 years.</w:t>
+        <w:t>Work</w:t>
+      </w:r>
+      <w:r>
+        <w:rPr>
+          <w:sz w:val="22"/>
+          <w:szCs w:val="22"/>
+        </w:rPr>
+        <w:t>ing</w:t>
+      </w:r>
+      <w:r>
+        <w:rPr>
+          <w:sz w:val="22"/>
+          <w:szCs w:val="22"/>
+        </w:rPr>
+        <w:t xml:space="preserve"> as part of a medium / large team on a project ongoing for over 10 years.</w:t>
       </w:r>
     </w:p>
     <w:p>
@@ -498,7 +476,35 @@
           <w:sz w:val="22"/>
           <w:szCs w:val="22"/>
         </w:rPr>
-        <w:t>Wrote software for qualified flight tools.</w:t>
+        <w:t>Wr</w:t>
+      </w:r>
+      <w:r>
+        <w:rPr>
+          <w:sz w:val="22"/>
+          <w:szCs w:val="22"/>
+        </w:rPr>
+        <w:t>i</w:t>
+      </w:r>
+      <w:r>
+        <w:rPr>
+          <w:sz w:val="22"/>
+          <w:szCs w:val="22"/>
+        </w:rPr>
+        <w:t>t</w:t>
+      </w:r>
+      <w:r>
+        <w:rPr>
+          <w:sz w:val="22"/>
+          <w:szCs w:val="22"/>
+        </w:rPr>
+        <w:t>ing</w:t>
+      </w:r>
+      <w:r>
+        <w:rPr>
+          <w:sz w:val="22"/>
+          <w:szCs w:val="22"/>
+        </w:rPr>
+        <w:t xml:space="preserve"> software for qualified flight tools.</w:t>
       </w:r>
     </w:p>
     <w:p>
@@ -518,7 +524,21 @@
           <w:sz w:val="22"/>
           <w:szCs w:val="22"/>
         </w:rPr>
-        <w:t xml:space="preserve">Re-architected </w:t>
+        <w:t>Re-architect</w:t>
+      </w:r>
+      <w:r>
+        <w:rPr>
+          <w:sz w:val="22"/>
+          <w:szCs w:val="22"/>
+        </w:rPr>
+        <w:t>ing</w:t>
+      </w:r>
+      <w:r>
+        <w:rPr>
+          <w:sz w:val="22"/>
+          <w:szCs w:val="22"/>
+        </w:rPr>
+        <w:t xml:space="preserve"> </w:t>
       </w:r>
       <w:r>
         <w:rPr>
@@ -532,7 +552,21 @@
           <w:sz w:val="22"/>
           <w:szCs w:val="22"/>
         </w:rPr>
-        <w:t xml:space="preserve"> implemented a test framework responsible for running over 2000 tests on one of our qualified tools.</w:t>
+        <w:t xml:space="preserve"> implement</w:t>
+      </w:r>
+      <w:r>
+        <w:rPr>
+          <w:sz w:val="22"/>
+          <w:szCs w:val="22"/>
+        </w:rPr>
+        <w:t>ing</w:t>
+      </w:r>
+      <w:r>
+        <w:rPr>
+          <w:sz w:val="22"/>
+          <w:szCs w:val="22"/>
+        </w:rPr>
+        <w:t xml:space="preserve"> a test framework responsible for running over 2000 tests on one of our qualified tools.</w:t>
       </w:r>
     </w:p>
     <w:p>
@@ -552,7 +586,14 @@
           <w:sz w:val="22"/>
           <w:szCs w:val="22"/>
         </w:rPr>
-        <w:t xml:space="preserve">Setup </w:t>
+        <w:t>Set</w:t>
+      </w:r>
+      <w:r>
+        <w:rPr>
+          <w:sz w:val="22"/>
+          <w:szCs w:val="22"/>
+        </w:rPr>
+        <w:t xml:space="preserve">ting up </w:t>
       </w:r>
       <w:r>
         <w:rPr>
@@ -566,7 +607,21 @@
           <w:sz w:val="22"/>
           <w:szCs w:val="22"/>
         </w:rPr>
-        <w:t xml:space="preserve"> maintained a Jenkins server, along with writing multiple pipeline scripts which, when automated, executed a combined 8000 tests daily.</w:t>
+        <w:t xml:space="preserve"> maintain</w:t>
+      </w:r>
+      <w:r>
+        <w:rPr>
+          <w:sz w:val="22"/>
+          <w:szCs w:val="22"/>
+        </w:rPr>
+        <w:t xml:space="preserve">ing </w:t>
+      </w:r>
+      <w:r>
+        <w:rPr>
+          <w:sz w:val="22"/>
+          <w:szCs w:val="22"/>
+        </w:rPr>
+        <w:t>a Jenkins server, along with writing multiple pipeline scripts which, when automated, executed a combined 8000 tests daily.</w:t>
       </w:r>
     </w:p>
     <w:p>
@@ -586,7 +641,35 @@
           <w:sz w:val="22"/>
           <w:szCs w:val="22"/>
         </w:rPr>
-        <w:t>Designed and developed a powerful graphical editor using a .NET desktop stack.</w:t>
+        <w:t>Design</w:t>
+      </w:r>
+      <w:r>
+        <w:rPr>
+          <w:sz w:val="22"/>
+          <w:szCs w:val="22"/>
+        </w:rPr>
+        <w:t>ing</w:t>
+      </w:r>
+      <w:r>
+        <w:rPr>
+          <w:sz w:val="22"/>
+          <w:szCs w:val="22"/>
+        </w:rPr>
+        <w:t xml:space="preserve"> and develop</w:t>
+      </w:r>
+      <w:r>
+        <w:rPr>
+          <w:sz w:val="22"/>
+          <w:szCs w:val="22"/>
+        </w:rPr>
+        <w:t>ing</w:t>
+      </w:r>
+      <w:r>
+        <w:rPr>
+          <w:sz w:val="22"/>
+          <w:szCs w:val="22"/>
+        </w:rPr>
+        <w:t xml:space="preserve"> a powerful graphical editor using a .NET desktop stack.</w:t>
       </w:r>
     </w:p>
     <w:p>
@@ -606,14 +689,42 @@
           <w:sz w:val="22"/>
           <w:szCs w:val="22"/>
         </w:rPr>
-        <w:t>Worked with requirements and w</w:t>
-      </w:r>
-      <w:r>
-        <w:rPr>
-          <w:sz w:val="22"/>
-          <w:szCs w:val="22"/>
-        </w:rPr>
-        <w:t>rote tests using Microsoft’s MSTest framework.</w:t>
+        <w:t>Work</w:t>
+      </w:r>
+      <w:r>
+        <w:rPr>
+          <w:sz w:val="22"/>
+          <w:szCs w:val="22"/>
+        </w:rPr>
+        <w:t xml:space="preserve">ing </w:t>
+      </w:r>
+      <w:r>
+        <w:rPr>
+          <w:sz w:val="22"/>
+          <w:szCs w:val="22"/>
+        </w:rPr>
+        <w:t>with requirements and w</w:t>
+      </w:r>
+      <w:r>
+        <w:rPr>
+          <w:sz w:val="22"/>
+          <w:szCs w:val="22"/>
+        </w:rPr>
+        <w:t>r</w:t>
+      </w:r>
+      <w:r>
+        <w:rPr>
+          <w:sz w:val="22"/>
+          <w:szCs w:val="22"/>
+        </w:rPr>
+        <w:t>iting</w:t>
+      </w:r>
+      <w:r>
+        <w:rPr>
+          <w:sz w:val="22"/>
+          <w:szCs w:val="22"/>
+        </w:rPr>
+        <w:t xml:space="preserve"> tests using Microsoft’s MSTest framework.</w:t>
       </w:r>
     </w:p>
     <w:p>
@@ -633,7 +744,21 @@
           <w:sz w:val="22"/>
           <w:szCs w:val="22"/>
         </w:rPr>
-        <w:t>Wrote technical documentation and user guides.</w:t>
+        <w:t>Wr</w:t>
+      </w:r>
+      <w:r>
+        <w:rPr>
+          <w:sz w:val="22"/>
+          <w:szCs w:val="22"/>
+        </w:rPr>
+        <w:t>iting</w:t>
+      </w:r>
+      <w:r>
+        <w:rPr>
+          <w:sz w:val="22"/>
+          <w:szCs w:val="22"/>
+        </w:rPr>
+        <w:t xml:space="preserve"> technical documentation and user guides.</w:t>
       </w:r>
     </w:p>
     <w:p>
@@ -653,7 +778,21 @@
           <w:sz w:val="22"/>
           <w:szCs w:val="22"/>
         </w:rPr>
-        <w:t>Used Git and GitHub for version control.</w:t>
+        <w:t>Us</w:t>
+      </w:r>
+      <w:r>
+        <w:rPr>
+          <w:sz w:val="22"/>
+          <w:szCs w:val="22"/>
+        </w:rPr>
+        <w:t>ing</w:t>
+      </w:r>
+      <w:r>
+        <w:rPr>
+          <w:sz w:val="22"/>
+          <w:szCs w:val="22"/>
+        </w:rPr>
+        <w:t xml:space="preserve"> Git and GitHub for version control.</w:t>
       </w:r>
     </w:p>
     <w:p>
@@ -673,7 +812,21 @@
           <w:sz w:val="22"/>
           <w:szCs w:val="22"/>
         </w:rPr>
-        <w:t>Adhered to Agile software engineering principles (stand-ups, sprint planning and backlog refinement meetings).</w:t>
+        <w:t>Adher</w:t>
+      </w:r>
+      <w:r>
+        <w:rPr>
+          <w:sz w:val="22"/>
+          <w:szCs w:val="22"/>
+        </w:rPr>
+        <w:t>ing</w:t>
+      </w:r>
+      <w:r>
+        <w:rPr>
+          <w:sz w:val="22"/>
+          <w:szCs w:val="22"/>
+        </w:rPr>
+        <w:t xml:space="preserve"> to Agile software engineering principles (stand-ups, sprint planning and backlog refinement meetings).</w:t>
       </w:r>
     </w:p>
     <w:p>
@@ -693,27 +846,28 @@
           <w:sz w:val="22"/>
           <w:szCs w:val="22"/>
         </w:rPr>
-        <w:t>Collaborated with teams in the USA and Mexico.</w:t>
-      </w:r>
-    </w:p>
-    <w:p>
-      <w:pPr>
-        <w:pStyle w:val="ListParagraph"/>
-        <w:numPr>
-          <w:ilvl w:val="0"/>
-          <w:numId w:val="10"/>
-        </w:numPr>
-        <w:rPr>
-          <w:sz w:val="22"/>
-          <w:szCs w:val="22"/>
-        </w:rPr>
-      </w:pPr>
-      <w:r>
-        <w:rPr>
-          <w:sz w:val="22"/>
-          <w:szCs w:val="22"/>
-        </w:rPr>
-        <w:t>Wrote software with</w:t>
+        <w:t>Wr</w:t>
+      </w:r>
+      <w:r>
+        <w:rPr>
+          <w:sz w:val="22"/>
+          <w:szCs w:val="22"/>
+        </w:rPr>
+        <w:t xml:space="preserve">iting </w:t>
+      </w:r>
+      <w:r>
+        <w:rPr>
+          <w:sz w:val="22"/>
+          <w:szCs w:val="22"/>
+        </w:rPr>
+        <w:t xml:space="preserve">software </w:t>
+      </w:r>
+      <w:r>
+        <w:rPr>
+          <w:sz w:val="22"/>
+          <w:szCs w:val="22"/>
+        </w:rPr>
+        <w:t>using</w:t>
       </w:r>
       <w:r>
         <w:rPr>
@@ -722,34 +876,6 @@
         </w:rPr>
         <w:t xml:space="preserve"> technologies such as .NET / C# / XML / WPF / Prism / MEF.</w:t>
       </w:r>
-    </w:p>
-    <w:p>
-      <w:pPr>
-        <w:pStyle w:val="ListParagraph"/>
-        <w:numPr>
-          <w:ilvl w:val="0"/>
-          <w:numId w:val="10"/>
-        </w:numPr>
-        <w:rPr>
-          <w:sz w:val="22"/>
-          <w:szCs w:val="22"/>
-        </w:rPr>
-      </w:pPr>
-      <w:r>
-        <w:rPr>
-          <w:sz w:val="22"/>
-          <w:szCs w:val="22"/>
-        </w:rPr>
-        <w:t>Represented GE at talks and presentations.</w:t>
-      </w:r>
-    </w:p>
-    <w:p>
-      <w:pPr>
-        <w:rPr>
-          <w:sz w:val="22"/>
-          <w:szCs w:val="22"/>
-        </w:rPr>
-      </w:pPr>
     </w:p>
     <w:p>
       <w:pPr>
@@ -799,58 +925,29 @@
           <w:sz w:val="22"/>
           <w:szCs w:val="22"/>
         </w:rPr>
-        <w:t>Sept</w:t>
-      </w:r>
-      <w:r>
-        <w:rPr>
-          <w:sz w:val="22"/>
-          <w:szCs w:val="22"/>
-        </w:rPr>
-        <w:t xml:space="preserve"> 201</w:t>
-      </w:r>
-      <w:r>
-        <w:rPr>
-          <w:sz w:val="22"/>
-          <w:szCs w:val="22"/>
-        </w:rPr>
-        <w:t xml:space="preserve">8 </w:t>
-      </w:r>
-      <w:r>
-        <w:rPr>
-          <w:sz w:val="22"/>
-          <w:szCs w:val="22"/>
-        </w:rPr>
-        <w:t>– July 20</w:t>
-      </w:r>
-      <w:r>
-        <w:rPr>
-          <w:sz w:val="22"/>
-          <w:szCs w:val="22"/>
-        </w:rPr>
-        <w:t>19</w:t>
-      </w:r>
-    </w:p>
-    <w:p>
-      <w:pPr>
-        <w:rPr>
-          <w:sz w:val="22"/>
-          <w:szCs w:val="22"/>
-        </w:rPr>
-      </w:pPr>
-    </w:p>
-    <w:p>
-      <w:pPr>
-        <w:rPr>
-          <w:sz w:val="22"/>
-          <w:szCs w:val="22"/>
-        </w:rPr>
-      </w:pPr>
-      <w:r>
-        <w:rPr>
-          <w:sz w:val="22"/>
-          <w:szCs w:val="22"/>
-        </w:rPr>
-        <w:lastRenderedPageBreak/>
+        <w:t>Sept 2018 – July 2019</w:t>
+      </w:r>
+    </w:p>
+    <w:p>
+      <w:pPr>
+        <w:rPr>
+          <w:sz w:val="22"/>
+          <w:szCs w:val="22"/>
+        </w:rPr>
+      </w:pPr>
+    </w:p>
+    <w:p>
+      <w:pPr>
+        <w:rPr>
+          <w:sz w:val="22"/>
+          <w:szCs w:val="22"/>
+        </w:rPr>
+      </w:pPr>
+      <w:r>
+        <w:rPr>
+          <w:sz w:val="22"/>
+          <w:szCs w:val="22"/>
+        </w:rPr>
         <w:t xml:space="preserve">Originally hired as a contractor to do Android </w:t>
       </w:r>
       <w:r>
@@ -983,6 +1080,7 @@
           <w:sz w:val="22"/>
           <w:szCs w:val="22"/>
         </w:rPr>
+        <w:lastRenderedPageBreak/>
         <w:t xml:space="preserve">Web application development with HTML5, CSS, JavaScript </w:t>
       </w:r>
       <w:r>
@@ -1143,65 +1241,30 @@
           <w:sz w:val="22"/>
           <w:szCs w:val="22"/>
         </w:rPr>
-        <w:t>Ju</w:t>
-      </w:r>
-      <w:r>
-        <w:rPr>
-          <w:sz w:val="22"/>
-          <w:szCs w:val="22"/>
-        </w:rPr>
-        <w:t>ne</w:t>
-      </w:r>
-      <w:r>
-        <w:rPr>
-          <w:sz w:val="22"/>
-          <w:szCs w:val="22"/>
-        </w:rPr>
-        <w:t xml:space="preserve"> 201</w:t>
-      </w:r>
-      <w:r>
-        <w:rPr>
-          <w:sz w:val="22"/>
-          <w:szCs w:val="22"/>
-        </w:rPr>
-        <w:t xml:space="preserve">8 </w:t>
-      </w:r>
-      <w:r>
-        <w:rPr>
-          <w:sz w:val="22"/>
-          <w:szCs w:val="22"/>
-        </w:rPr>
-        <w:t xml:space="preserve">– </w:t>
-      </w:r>
-      <w:r>
-        <w:rPr>
-          <w:sz w:val="22"/>
-          <w:szCs w:val="22"/>
-        </w:rPr>
-        <w:t>Sept 2018</w:t>
-      </w:r>
-    </w:p>
-    <w:p>
-      <w:pPr>
-        <w:rPr>
-          <w:sz w:val="22"/>
-          <w:szCs w:val="22"/>
-        </w:rPr>
-      </w:pPr>
-    </w:p>
-    <w:p>
-      <w:pPr>
-        <w:rPr>
-          <w:sz w:val="22"/>
-          <w:szCs w:val="22"/>
-        </w:rPr>
-      </w:pPr>
-      <w:r>
-        <w:rPr>
-          <w:sz w:val="22"/>
-          <w:szCs w:val="22"/>
-        </w:rPr>
-        <w:t xml:space="preserve">Contracted by the School of Medicine and Dentistry in conjunction with the Department of Computer Science at the University of Plymouth, researches were seeking more efficient methods of collecting data from sufferers of multiple sclerosis. Previously, physical diaries were handed to patients, however these proved to be inefficient and not well suited for the task. Whilst working as a software engineer at the university, I did the following: </w:t>
+        <w:t>June 2018 – Sept 2018</w:t>
+      </w:r>
+    </w:p>
+    <w:p>
+      <w:pPr>
+        <w:rPr>
+          <w:sz w:val="22"/>
+          <w:szCs w:val="22"/>
+        </w:rPr>
+      </w:pPr>
+    </w:p>
+    <w:p>
+      <w:pPr>
+        <w:rPr>
+          <w:sz w:val="22"/>
+          <w:szCs w:val="22"/>
+        </w:rPr>
+      </w:pPr>
+      <w:r>
+        <w:rPr>
+          <w:sz w:val="22"/>
+          <w:szCs w:val="22"/>
+        </w:rPr>
+        <w:t xml:space="preserve">Contracted by the School of Medicine and Dentistry in conjunction with the Department of Computer Science at the University of Plymouth, researches were seeking more efficient methods of collecting data from sufferers of multiple sclerosis. Whilst working as a software engineer at the university, I did the following: </w:t>
       </w:r>
     </w:p>
     <w:p>
@@ -1654,7 +1717,49 @@
           <w:sz w:val="22"/>
           <w:szCs w:val="22"/>
         </w:rPr>
-        <w:t>Studying computer science at university allowed me to fully immerse myself into the field. Covering topics ranging from software engineering to machine learning, I consistently got high grades throughout my university life and regularly participated in extra-curricular activities</w:t>
+        <w:t xml:space="preserve">Studying computer science at university allowed me to fully immerse myself into the field. Covering topics ranging from software engineering to machine learning, I </w:t>
+      </w:r>
+      <w:r>
+        <w:rPr>
+          <w:sz w:val="22"/>
+          <w:szCs w:val="22"/>
+        </w:rPr>
+        <w:t xml:space="preserve">have </w:t>
+      </w:r>
+      <w:r>
+        <w:rPr>
+          <w:sz w:val="22"/>
+          <w:szCs w:val="22"/>
+        </w:rPr>
+        <w:t xml:space="preserve">consistently </w:t>
+      </w:r>
+      <w:r>
+        <w:rPr>
+          <w:sz w:val="22"/>
+          <w:szCs w:val="22"/>
+        </w:rPr>
+        <w:t>achieved</w:t>
+      </w:r>
+      <w:r>
+        <w:rPr>
+          <w:sz w:val="22"/>
+          <w:szCs w:val="22"/>
+        </w:rPr>
+        <w:t xml:space="preserve"> high grades throughout my university life and regularly participate</w:t>
+      </w:r>
+      <w:r>
+        <w:rPr>
+          <w:sz w:val="22"/>
+          <w:szCs w:val="22"/>
+        </w:rPr>
+        <w:t xml:space="preserve"> </w:t>
+      </w:r>
+      <w:r>
+        <w:rPr>
+          <w:sz w:val="22"/>
+          <w:szCs w:val="22"/>
+        </w:rPr>
+        <w:t>in extra-curricular activities</w:t>
       </w:r>
       <w:r>
         <w:rPr>
@@ -1724,7 +1829,35 @@
           <w:sz w:val="22"/>
           <w:szCs w:val="22"/>
         </w:rPr>
-        <w:t xml:space="preserve">I also did a placement year (internship) working at General Electric where I wrote software for avionic systems. </w:t>
+        <w:t>I a</w:t>
+      </w:r>
+      <w:r>
+        <w:rPr>
+          <w:sz w:val="22"/>
+          <w:szCs w:val="22"/>
+        </w:rPr>
+        <w:t>m also doing a</w:t>
+      </w:r>
+      <w:r>
+        <w:rPr>
+          <w:sz w:val="22"/>
+          <w:szCs w:val="22"/>
+        </w:rPr>
+        <w:t xml:space="preserve"> placement year (internship) working at General Electric where I </w:t>
+      </w:r>
+      <w:r>
+        <w:rPr>
+          <w:sz w:val="22"/>
+          <w:szCs w:val="22"/>
+        </w:rPr>
+        <w:t>am writing</w:t>
+      </w:r>
+      <w:r>
+        <w:rPr>
+          <w:sz w:val="22"/>
+          <w:szCs w:val="22"/>
+        </w:rPr>
+        <w:t xml:space="preserve"> software for avionic systems. </w:t>
       </w:r>
       <w:r>
         <w:rPr>
@@ -1819,7 +1952,6 @@
           <w:sz w:val="22"/>
           <w:szCs w:val="22"/>
         </w:rPr>
-        <w:lastRenderedPageBreak/>
         <w:t xml:space="preserve">Databases </w:t>
       </w:r>
     </w:p>
@@ -1985,6 +2117,7 @@
           <w:sz w:val="22"/>
           <w:szCs w:val="22"/>
         </w:rPr>
+        <w:lastRenderedPageBreak/>
         <w:t>Xamarin / Unity / Prism / MEF</w:t>
       </w:r>
     </w:p>
@@ -2252,8 +2385,9 @@
     <w:p>
       <w:pPr>
         <w:rPr>
-          <w:sz w:val="22"/>
-          <w:szCs w:val="22"/>
+          <w:sz w:val="28"/>
+          <w:szCs w:val="28"/>
+          <w:u w:val="single"/>
         </w:rPr>
       </w:pPr>
     </w:p>
@@ -2273,195 +2407,6 @@
           <w:sz w:val="22"/>
           <w:szCs w:val="22"/>
         </w:rPr>
-        <w:t>The Computer Society (CompSoc)</w:t>
-      </w:r>
-    </w:p>
-    <w:p>
-      <w:pPr>
-        <w:rPr>
-          <w:sz w:val="22"/>
-          <w:szCs w:val="22"/>
-        </w:rPr>
-      </w:pPr>
-      <w:r>
-        <w:rPr>
-          <w:sz w:val="22"/>
-          <w:szCs w:val="22"/>
-        </w:rPr>
-        <w:t xml:space="preserve">Whilst at university I noticed a lack in social events in the school of Computing, Electronics and Mathematics. Along with my friends we started the Computer Society where I became the Chairman for two years. </w:t>
-      </w:r>
-      <w:r>
-        <w:rPr>
-          <w:sz w:val="22"/>
-          <w:szCs w:val="22"/>
-        </w:rPr>
-        <w:t xml:space="preserve">This role included managing the committee, conducting regular meetings, public speaking to represent the society and much more. The society was passed onto the next wave of passionate students and I still remain a member to this day. Highlights of my time on the committee include: </w:t>
-      </w:r>
-    </w:p>
-    <w:p>
-      <w:pPr>
-        <w:rPr>
-          <w:sz w:val="22"/>
-          <w:szCs w:val="22"/>
-        </w:rPr>
-      </w:pPr>
-    </w:p>
-    <w:p>
-      <w:pPr>
-        <w:pStyle w:val="ListParagraph"/>
-        <w:numPr>
-          <w:ilvl w:val="0"/>
-          <w:numId w:val="11"/>
-        </w:numPr>
-        <w:rPr>
-          <w:sz w:val="22"/>
-          <w:szCs w:val="22"/>
-        </w:rPr>
-      </w:pPr>
-      <w:r>
-        <w:rPr>
-          <w:sz w:val="22"/>
-          <w:szCs w:val="22"/>
-        </w:rPr>
-        <w:t>Guest speakers from different companies including Just Eat.</w:t>
-      </w:r>
-    </w:p>
-    <w:p>
-      <w:pPr>
-        <w:pStyle w:val="ListParagraph"/>
-        <w:numPr>
-          <w:ilvl w:val="0"/>
-          <w:numId w:val="11"/>
-        </w:numPr>
-        <w:rPr>
-          <w:sz w:val="22"/>
-          <w:szCs w:val="22"/>
-        </w:rPr>
-      </w:pPr>
-      <w:r>
-        <w:rPr>
-          <w:sz w:val="22"/>
-          <w:szCs w:val="22"/>
-        </w:rPr>
-        <w:t xml:space="preserve">A hackathon hosted in associated with GitHub and MLH where 40 people </w:t>
-      </w:r>
-      <w:r>
-        <w:rPr>
-          <w:sz w:val="22"/>
-          <w:szCs w:val="22"/>
-        </w:rPr>
-        <w:t>competed</w:t>
-      </w:r>
-      <w:r>
-        <w:rPr>
-          <w:sz w:val="22"/>
-          <w:szCs w:val="22"/>
-        </w:rPr>
-        <w:t xml:space="preserve"> for 12 hours for different prizes. </w:t>
-      </w:r>
-      <w:r>
-        <w:rPr>
-          <w:sz w:val="22"/>
-          <w:szCs w:val="22"/>
-        </w:rPr>
-        <w:t>Free</w:t>
-      </w:r>
-      <w:r>
-        <w:rPr>
-          <w:sz w:val="22"/>
-          <w:szCs w:val="22"/>
-        </w:rPr>
-        <w:t xml:space="preserve"> food and drink</w:t>
-      </w:r>
-      <w:r>
-        <w:rPr>
-          <w:sz w:val="22"/>
-          <w:szCs w:val="22"/>
-        </w:rPr>
-        <w:t xml:space="preserve"> were provided</w:t>
-      </w:r>
-      <w:r>
-        <w:rPr>
-          <w:sz w:val="22"/>
-          <w:szCs w:val="22"/>
-        </w:rPr>
-        <w:t xml:space="preserve"> </w:t>
-      </w:r>
-      <w:r>
-        <w:rPr>
-          <w:sz w:val="22"/>
-          <w:szCs w:val="22"/>
-        </w:rPr>
-        <w:t xml:space="preserve">along with </w:t>
-      </w:r>
-      <w:r>
-        <w:rPr>
-          <w:sz w:val="22"/>
-          <w:szCs w:val="22"/>
-        </w:rPr>
-        <w:t>a load of guest speakers and free goodie</w:t>
-      </w:r>
-      <w:r>
-        <w:rPr>
-          <w:sz w:val="22"/>
-          <w:szCs w:val="22"/>
-        </w:rPr>
-        <w:t>s</w:t>
-      </w:r>
-      <w:r>
-        <w:rPr>
-          <w:sz w:val="22"/>
-          <w:szCs w:val="22"/>
-        </w:rPr>
-        <w:t>.</w:t>
-      </w:r>
-    </w:p>
-    <w:p>
-      <w:pPr>
-        <w:pStyle w:val="ListParagraph"/>
-        <w:numPr>
-          <w:ilvl w:val="0"/>
-          <w:numId w:val="11"/>
-        </w:numPr>
-        <w:rPr>
-          <w:sz w:val="22"/>
-          <w:szCs w:val="22"/>
-        </w:rPr>
-      </w:pPr>
-      <w:r>
-        <w:rPr>
-          <w:sz w:val="22"/>
-          <w:szCs w:val="22"/>
-        </w:rPr>
-        <w:t>Smaller hackathons and regular social coding events.</w:t>
-      </w:r>
-    </w:p>
-    <w:p>
-      <w:pPr>
-        <w:rPr>
-          <w:b/>
-          <w:bCs/>
-          <w:sz w:val="22"/>
-          <w:szCs w:val="22"/>
-        </w:rPr>
-      </w:pPr>
-    </w:p>
-    <w:p>
-      <w:pPr>
-        <w:rPr>
-          <w:b/>
-          <w:bCs/>
-          <w:sz w:val="22"/>
-          <w:szCs w:val="22"/>
-        </w:rPr>
-      </w:pPr>
-      <w:r>
-        <w:rPr>
-          <w:b/>
-          <w:bCs/>
-          <w:sz w:val="22"/>
-          <w:szCs w:val="22"/>
-        </w:rPr>
         <w:t>Staying Active</w:t>
       </w:r>
     </w:p>
@@ -2471,9 +2416,23 @@
           <w:sz w:val="22"/>
           <w:szCs w:val="22"/>
         </w:rPr>
-        <w:t xml:space="preserve">Outside of the office I enjoy partaking in regular physical activity (between 4 – 6 times per week). The feeling of reaching a new personal record is unrivalled for me, so much so that I developed a fitness tracking application during the summer of 2018 (still under development when possible). Find it here: </w:t>
-      </w:r>
-      <w:hyperlink r:id="rId7" w:history="1">
+        <w:t xml:space="preserve">Outside of the office I enjoy partaking in regular physical activity (between 4 – 6 times per week). </w:t>
+      </w:r>
+      <w:r>
+        <w:rPr>
+          <w:sz w:val="22"/>
+          <w:szCs w:val="22"/>
+        </w:rPr>
+        <w:t xml:space="preserve">I have been training for over 6 years now. </w:t>
+      </w:r>
+      <w:r>
+        <w:rPr>
+          <w:sz w:val="22"/>
+          <w:szCs w:val="22"/>
+        </w:rPr>
+        <w:t xml:space="preserve">The feeling of reaching a new personal record is unrivalled for me, so much so that I developed a fitness tracking application during the summer of 2018 (still under development when possible). Find it here: </w:t>
+      </w:r>
+      <w:hyperlink r:id="rId6" w:history="1">
         <w:r>
           <w:rPr>
             <w:rStyle w:val="Hyperlink"/>
@@ -2494,6 +2453,193 @@
     <w:p>
       <w:pPr>
         <w:rPr>
+          <w:sz w:val="22"/>
+          <w:szCs w:val="22"/>
+        </w:rPr>
+      </w:pPr>
+    </w:p>
+    <w:p>
+      <w:pPr>
+        <w:rPr>
+          <w:b/>
+          <w:bCs/>
+          <w:sz w:val="22"/>
+          <w:szCs w:val="22"/>
+        </w:rPr>
+      </w:pPr>
+      <w:r>
+        <w:rPr>
+          <w:b/>
+          <w:bCs/>
+          <w:sz w:val="22"/>
+          <w:szCs w:val="22"/>
+        </w:rPr>
+        <w:t>The Computer Society (CompSoc)</w:t>
+      </w:r>
+    </w:p>
+    <w:p>
+      <w:pPr>
+        <w:rPr>
+          <w:sz w:val="22"/>
+          <w:szCs w:val="22"/>
+        </w:rPr>
+      </w:pPr>
+      <w:r>
+        <w:rPr>
+          <w:sz w:val="22"/>
+          <w:szCs w:val="22"/>
+        </w:rPr>
+        <w:t xml:space="preserve">Whilst at university I noticed a lack in social events in the school of Computing, Electronics and Mathematics. Along with my friends we started the Computer Society where I became the Chairman for two years. </w:t>
+      </w:r>
+      <w:r>
+        <w:rPr>
+          <w:sz w:val="22"/>
+          <w:szCs w:val="22"/>
+        </w:rPr>
+        <w:t xml:space="preserve">Highlights of my time on the committee include: </w:t>
+      </w:r>
+    </w:p>
+    <w:p>
+      <w:pPr>
+        <w:rPr>
+          <w:sz w:val="22"/>
+          <w:szCs w:val="22"/>
+        </w:rPr>
+      </w:pPr>
+    </w:p>
+    <w:p>
+      <w:pPr>
+        <w:pStyle w:val="ListParagraph"/>
+        <w:numPr>
+          <w:ilvl w:val="0"/>
+          <w:numId w:val="11"/>
+        </w:numPr>
+        <w:rPr>
+          <w:sz w:val="22"/>
+          <w:szCs w:val="22"/>
+        </w:rPr>
+      </w:pPr>
+      <w:r>
+        <w:rPr>
+          <w:sz w:val="22"/>
+          <w:szCs w:val="22"/>
+        </w:rPr>
+        <w:t>Guest speakers from different companies including Just Eat.</w:t>
+      </w:r>
+    </w:p>
+    <w:p>
+      <w:pPr>
+        <w:pStyle w:val="ListParagraph"/>
+        <w:numPr>
+          <w:ilvl w:val="0"/>
+          <w:numId w:val="11"/>
+        </w:numPr>
+        <w:rPr>
+          <w:sz w:val="22"/>
+          <w:szCs w:val="22"/>
+        </w:rPr>
+      </w:pPr>
+      <w:r>
+        <w:rPr>
+          <w:sz w:val="22"/>
+          <w:szCs w:val="22"/>
+        </w:rPr>
+        <w:t xml:space="preserve">A hackathon hosted in associated with GitHub and MLH where 40 people </w:t>
+      </w:r>
+      <w:r>
+        <w:rPr>
+          <w:sz w:val="22"/>
+          <w:szCs w:val="22"/>
+        </w:rPr>
+        <w:t>competed</w:t>
+      </w:r>
+      <w:r>
+        <w:rPr>
+          <w:sz w:val="22"/>
+          <w:szCs w:val="22"/>
+        </w:rPr>
+        <w:t xml:space="preserve"> for 12 hours for different prizes. </w:t>
+      </w:r>
+      <w:r>
+        <w:rPr>
+          <w:sz w:val="22"/>
+          <w:szCs w:val="22"/>
+        </w:rPr>
+        <w:t>Free</w:t>
+      </w:r>
+      <w:r>
+        <w:rPr>
+          <w:sz w:val="22"/>
+          <w:szCs w:val="22"/>
+        </w:rPr>
+        <w:t xml:space="preserve"> food and drink</w:t>
+      </w:r>
+      <w:r>
+        <w:rPr>
+          <w:sz w:val="22"/>
+          <w:szCs w:val="22"/>
+        </w:rPr>
+        <w:t xml:space="preserve"> were provided</w:t>
+      </w:r>
+      <w:r>
+        <w:rPr>
+          <w:sz w:val="22"/>
+          <w:szCs w:val="22"/>
+        </w:rPr>
+        <w:t xml:space="preserve"> </w:t>
+      </w:r>
+      <w:r>
+        <w:rPr>
+          <w:sz w:val="22"/>
+          <w:szCs w:val="22"/>
+        </w:rPr>
+        <w:t xml:space="preserve">along with </w:t>
+      </w:r>
+      <w:r>
+        <w:rPr>
+          <w:sz w:val="22"/>
+          <w:szCs w:val="22"/>
+        </w:rPr>
+        <w:t>a load of guest speakers and free goodie</w:t>
+      </w:r>
+      <w:r>
+        <w:rPr>
+          <w:sz w:val="22"/>
+          <w:szCs w:val="22"/>
+        </w:rPr>
+        <w:t>s</w:t>
+      </w:r>
+      <w:r>
+        <w:rPr>
+          <w:sz w:val="22"/>
+          <w:szCs w:val="22"/>
+        </w:rPr>
+        <w:t>.</w:t>
+      </w:r>
+    </w:p>
+    <w:p>
+      <w:pPr>
+        <w:pStyle w:val="ListParagraph"/>
+        <w:numPr>
+          <w:ilvl w:val="0"/>
+          <w:numId w:val="11"/>
+        </w:numPr>
+        <w:rPr>
+          <w:sz w:val="22"/>
+          <w:szCs w:val="22"/>
+        </w:rPr>
+      </w:pPr>
+      <w:r>
+        <w:rPr>
+          <w:sz w:val="22"/>
+          <w:szCs w:val="22"/>
+        </w:rPr>
+        <w:t>Smaller hackathons and regular social coding events.</w:t>
+      </w:r>
+    </w:p>
+    <w:p>
+      <w:pPr>
+        <w:rPr>
           <w:b/>
           <w:bCs/>
           <w:sz w:val="22"/>
@@ -2530,9 +2676,8 @@
     <w:p>
       <w:pPr>
         <w:rPr>
-          <w:sz w:val="28"/>
-          <w:szCs w:val="28"/>
-          <w:u w:val="single"/>
+          <w:sz w:val="22"/>
+          <w:szCs w:val="22"/>
         </w:rPr>
       </w:pPr>
       <w:r>
@@ -2542,7 +2687,7 @@
         </w:rPr>
         <w:t xml:space="preserve">Email: </w:t>
       </w:r>
-      <w:hyperlink r:id="rId8" w:history="1">
+      <w:hyperlink r:id="rId7" w:history="1">
         <w:r>
           <w:rPr>
             <w:rStyle w:val="Hyperlink"/>
@@ -2572,9 +2717,33 @@
           <w:sz w:val="22"/>
           <w:szCs w:val="22"/>
         </w:rPr>
+        <w:t>Mobile</w:t>
+      </w:r>
+      <w:bookmarkStart w:id="0" w:name="_GoBack"/>
+      <w:bookmarkEnd w:id="0"/>
+      <w:r>
+        <w:rPr>
+          <w:sz w:val="22"/>
+          <w:szCs w:val="22"/>
+        </w:rPr>
+        <w:t>: 07429826891</w:t>
+      </w:r>
+    </w:p>
+    <w:p>
+      <w:pPr>
+        <w:rPr>
+          <w:sz w:val="22"/>
+          <w:szCs w:val="22"/>
+        </w:rPr>
+      </w:pPr>
+      <w:r>
+        <w:rPr>
+          <w:sz w:val="22"/>
+          <w:szCs w:val="22"/>
+        </w:rPr>
         <w:t xml:space="preserve">LinkedIn: </w:t>
       </w:r>
-      <w:hyperlink r:id="rId9" w:history="1">
+      <w:hyperlink r:id="rId8" w:history="1">
         <w:r>
           <w:rPr>
             <w:rStyle w:val="Hyperlink"/>
@@ -2599,7 +2768,7 @@
         </w:rPr>
         <w:t xml:space="preserve">Website: </w:t>
       </w:r>
-      <w:hyperlink r:id="rId10" w:history="1">
+      <w:hyperlink r:id="rId9" w:history="1">
         <w:r>
           <w:rPr>
             <w:rStyle w:val="Hyperlink"/>
@@ -2618,30 +2787,14 @@
         </w:rPr>
         <w:t xml:space="preserve">GitHub: </w:t>
       </w:r>
-      <w:hyperlink r:id="rId11" w:history="1">
+      <w:hyperlink r:id="rId10" w:history="1">
         <w:r>
           <w:rPr>
             <w:rStyle w:val="Hyperlink"/>
             <w:sz w:val="22"/>
             <w:szCs w:val="22"/>
           </w:rPr>
-          <w:t>https://github.com/Jame</w:t>
-        </w:r>
-        <w:r>
-          <w:rPr>
-            <w:rStyle w:val="Hyperlink"/>
-            <w:sz w:val="22"/>
-            <w:szCs w:val="22"/>
-          </w:rPr>
-          <w:t>s</w:t>
-        </w:r>
-        <w:r>
-          <w:rPr>
-            <w:rStyle w:val="Hyperlink"/>
-            <w:sz w:val="22"/>
-            <w:szCs w:val="22"/>
-          </w:rPr>
-          <w:t>HuntCode</w:t>
+          <w:t>https://github.com/JamesHuntCode</w:t>
         </w:r>
       </w:hyperlink>
     </w:p>
@@ -2667,7 +2820,6 @@
           <w:szCs w:val="28"/>
           <w:u w:val="single"/>
         </w:rPr>
-        <w:lastRenderedPageBreak/>
         <w:t>References</w:t>
       </w:r>
     </w:p>
@@ -3991,7 +4143,7 @@
     </w:rPrDefault>
     <w:pPrDefault/>
   </w:docDefaults>
-  <w:latentStyles w:defLockedState="0" w:defUIPriority="99" w:defSemiHidden="0" w:defUnhideWhenUsed="0" w:defQFormat="0" w:count="377">
+  <w:latentStyles w:defLockedState="0" w:defUIPriority="99" w:defSemiHidden="0" w:defUnhideWhenUsed="0" w:defQFormat="0" w:count="376">
     <w:lsdException w:name="Normal" w:uiPriority="0" w:qFormat="1"/>
     <w:lsdException w:name="heading 1" w:uiPriority="9" w:qFormat="1"/>
     <w:lsdException w:name="heading 2" w:semiHidden="1" w:uiPriority="9" w:unhideWhenUsed="1" w:qFormat="1"/>
@@ -4368,7 +4520,6 @@
     <w:lsdException w:name="Hashtag" w:semiHidden="1" w:unhideWhenUsed="1"/>
     <w:lsdException w:name="Unresolved Mention" w:semiHidden="1" w:unhideWhenUsed="1"/>
     <w:lsdException w:name="Smart Link" w:semiHidden="1" w:unhideWhenUsed="1"/>
-    <w:lsdException w:name="Smart Link Error" w:semiHidden="1" w:unhideWhenUsed="1"/>
   </w:latentStyles>
   <w:style w:type="paragraph" w:default="1" w:styleId="Normal">
     <w:name w:val="Normal"/>

</xml_diff>